<commit_message>
Membuat soal no 12, 13, 14
</commit_message>
<xml_diff>
--- a/dokumentasi/Dokumentasi Alex Amey Aksyah.docx
+++ b/dokumentasi/Dokumentasi Alex Amey Aksyah.docx
@@ -847,8 +847,357 @@
         </w:drawing>
       </w:r>
     </w:p>
+    <w:p>
+      <w:pPr>
+        <w:pStyle w:val="ListParagraph"/>
+        <w:jc w:val="both"/>
+        <w:rPr>
+          <w:rFonts w:ascii="Tahoma" w:hAnsi="Tahoma" w:cs="Tahoma"/>
+          <w:sz w:val="24"/>
+          <w:szCs w:val="24"/>
+          <w:lang w:val="id-ID"/>
+        </w:rPr>
+      </w:pPr>
+    </w:p>
+    <w:p>
+      <w:pPr>
+        <w:pStyle w:val="ListParagraph"/>
+        <w:numPr>
+          <w:ilvl w:val="0"/>
+          <w:numId w:val="1"/>
+        </w:numPr>
+        <w:jc w:val="both"/>
+        <w:rPr>
+          <w:rFonts w:ascii="Tahoma" w:hAnsi="Tahoma" w:cs="Tahoma"/>
+          <w:sz w:val="24"/>
+          <w:szCs w:val="24"/>
+          <w:lang w:val="id-ID"/>
+        </w:rPr>
+      </w:pPr>
+      <w:r>
+        <w:rPr>
+          <w:rFonts w:ascii="Tahoma" w:hAnsi="Tahoma" w:cs="Tahoma"/>
+          <w:sz w:val="24"/>
+          <w:szCs w:val="24"/>
+          <w:lang w:val="id-ID"/>
+        </w:rPr>
+        <w:t>Membuat soal no 12</w:t>
+      </w:r>
+    </w:p>
+    <w:p>
+      <w:pPr>
+        <w:pStyle w:val="ListParagraph"/>
+        <w:jc w:val="both"/>
+        <w:rPr>
+          <w:rFonts w:ascii="Tahoma" w:hAnsi="Tahoma" w:cs="Tahoma"/>
+          <w:sz w:val="24"/>
+          <w:szCs w:val="24"/>
+          <w:lang w:val="id-ID"/>
+        </w:rPr>
+      </w:pPr>
+      <w:r>
+        <w:rPr>
+          <w:rFonts w:ascii="Tahoma" w:hAnsi="Tahoma" w:cs="Tahoma"/>
+          <w:sz w:val="24"/>
+          <w:szCs w:val="24"/>
+          <w:lang w:val="id-ID"/>
+        </w:rPr>
+        <w:drawing>
+          <wp:inline distT="0" distB="0" distL="0" distR="0" wp14:anchorId="72E583B0" wp14:editId="0F6EE649">
+            <wp:extent cx="5731510" cy="3222625"/>
+            <wp:effectExtent l="0" t="0" r="2540" b="0"/>
+            <wp:docPr id="571870311" name="Picture 1"/>
+            <wp:cNvGraphicFramePr>
+              <a:graphicFrameLocks xmlns:a="http://schemas.openxmlformats.org/drawingml/2006/main" noChangeAspect="1"/>
+            </wp:cNvGraphicFramePr>
+            <a:graphic xmlns:a="http://schemas.openxmlformats.org/drawingml/2006/main">
+              <a:graphicData uri="http://schemas.openxmlformats.org/drawingml/2006/picture">
+                <pic:pic xmlns:pic="http://schemas.openxmlformats.org/drawingml/2006/picture">
+                  <pic:nvPicPr>
+                    <pic:cNvPr id="571870311" name=""/>
+                    <pic:cNvPicPr/>
+                  </pic:nvPicPr>
+                  <pic:blipFill>
+                    <a:blip r:embed="rId12"/>
+                    <a:stretch>
+                      <a:fillRect/>
+                    </a:stretch>
+                  </pic:blipFill>
+                  <pic:spPr>
+                    <a:xfrm>
+                      <a:off x="0" y="0"/>
+                      <a:ext cx="5731510" cy="3222625"/>
+                    </a:xfrm>
+                    <a:prstGeom prst="rect">
+                      <a:avLst/>
+                    </a:prstGeom>
+                  </pic:spPr>
+                </pic:pic>
+              </a:graphicData>
+            </a:graphic>
+          </wp:inline>
+        </w:drawing>
+      </w:r>
+    </w:p>
+    <w:p>
+      <w:pPr>
+        <w:pStyle w:val="ListParagraph"/>
+        <w:jc w:val="both"/>
+        <w:rPr>
+          <w:rFonts w:ascii="Tahoma" w:hAnsi="Tahoma" w:cs="Tahoma"/>
+          <w:sz w:val="24"/>
+          <w:szCs w:val="24"/>
+          <w:lang w:val="id-ID"/>
+        </w:rPr>
+      </w:pPr>
+    </w:p>
+    <w:p>
+      <w:pPr>
+        <w:pStyle w:val="ListParagraph"/>
+        <w:jc w:val="both"/>
+        <w:rPr>
+          <w:rFonts w:ascii="Tahoma" w:hAnsi="Tahoma" w:cs="Tahoma"/>
+          <w:sz w:val="24"/>
+          <w:szCs w:val="24"/>
+          <w:lang w:val="id-ID"/>
+        </w:rPr>
+      </w:pPr>
+    </w:p>
+    <w:p>
+      <w:pPr>
+        <w:pStyle w:val="ListParagraph"/>
+        <w:jc w:val="both"/>
+        <w:rPr>
+          <w:rFonts w:ascii="Tahoma" w:hAnsi="Tahoma" w:cs="Tahoma"/>
+          <w:sz w:val="24"/>
+          <w:szCs w:val="24"/>
+          <w:lang w:val="id-ID"/>
+        </w:rPr>
+      </w:pPr>
+    </w:p>
+    <w:p>
+      <w:pPr>
+        <w:pStyle w:val="ListParagraph"/>
+        <w:jc w:val="both"/>
+        <w:rPr>
+          <w:rFonts w:ascii="Tahoma" w:hAnsi="Tahoma" w:cs="Tahoma"/>
+          <w:sz w:val="24"/>
+          <w:szCs w:val="24"/>
+          <w:lang w:val="id-ID"/>
+        </w:rPr>
+      </w:pPr>
+    </w:p>
+    <w:p>
+      <w:pPr>
+        <w:pStyle w:val="ListParagraph"/>
+        <w:jc w:val="both"/>
+        <w:rPr>
+          <w:rFonts w:ascii="Tahoma" w:hAnsi="Tahoma" w:cs="Tahoma"/>
+          <w:sz w:val="24"/>
+          <w:szCs w:val="24"/>
+          <w:lang w:val="id-ID"/>
+        </w:rPr>
+      </w:pPr>
+    </w:p>
+    <w:p>
+      <w:pPr>
+        <w:pStyle w:val="ListParagraph"/>
+        <w:jc w:val="both"/>
+        <w:rPr>
+          <w:rFonts w:ascii="Tahoma" w:hAnsi="Tahoma" w:cs="Tahoma"/>
+          <w:sz w:val="24"/>
+          <w:szCs w:val="24"/>
+          <w:lang w:val="id-ID"/>
+        </w:rPr>
+      </w:pPr>
+    </w:p>
+    <w:p>
+      <w:pPr>
+        <w:pStyle w:val="ListParagraph"/>
+        <w:jc w:val="both"/>
+        <w:rPr>
+          <w:rFonts w:ascii="Tahoma" w:hAnsi="Tahoma" w:cs="Tahoma"/>
+          <w:sz w:val="24"/>
+          <w:szCs w:val="24"/>
+          <w:lang w:val="id-ID"/>
+        </w:rPr>
+      </w:pPr>
+    </w:p>
+    <w:p>
+      <w:pPr>
+        <w:pStyle w:val="ListParagraph"/>
+        <w:jc w:val="both"/>
+        <w:rPr>
+          <w:rFonts w:ascii="Tahoma" w:hAnsi="Tahoma" w:cs="Tahoma"/>
+          <w:sz w:val="24"/>
+          <w:szCs w:val="24"/>
+          <w:lang w:val="id-ID"/>
+        </w:rPr>
+      </w:pPr>
+    </w:p>
+    <w:p>
+      <w:pPr>
+        <w:pStyle w:val="ListParagraph"/>
+        <w:numPr>
+          <w:ilvl w:val="0"/>
+          <w:numId w:val="1"/>
+        </w:numPr>
+        <w:jc w:val="both"/>
+        <w:rPr>
+          <w:rFonts w:ascii="Tahoma" w:hAnsi="Tahoma" w:cs="Tahoma"/>
+          <w:sz w:val="24"/>
+          <w:szCs w:val="24"/>
+          <w:lang w:val="id-ID"/>
+        </w:rPr>
+      </w:pPr>
+      <w:r>
+        <w:rPr>
+          <w:rFonts w:ascii="Tahoma" w:hAnsi="Tahoma" w:cs="Tahoma"/>
+          <w:sz w:val="24"/>
+          <w:szCs w:val="24"/>
+          <w:lang w:val="id-ID"/>
+        </w:rPr>
+        <w:lastRenderedPageBreak/>
+        <w:t>Membuat soal no 13</w:t>
+      </w:r>
+    </w:p>
+    <w:p>
+      <w:pPr>
+        <w:pStyle w:val="ListParagraph"/>
+        <w:jc w:val="both"/>
+        <w:rPr>
+          <w:rFonts w:ascii="Tahoma" w:hAnsi="Tahoma" w:cs="Tahoma"/>
+          <w:sz w:val="24"/>
+          <w:szCs w:val="24"/>
+          <w:lang w:val="id-ID"/>
+        </w:rPr>
+      </w:pPr>
+      <w:r>
+        <w:rPr>
+          <w:rFonts w:ascii="Tahoma" w:hAnsi="Tahoma" w:cs="Tahoma"/>
+          <w:sz w:val="24"/>
+          <w:szCs w:val="24"/>
+          <w:lang w:val="id-ID"/>
+        </w:rPr>
+        <w:drawing>
+          <wp:inline distT="0" distB="0" distL="0" distR="0" wp14:anchorId="7BB558D9" wp14:editId="0A2749FB">
+            <wp:extent cx="5731510" cy="3222625"/>
+            <wp:effectExtent l="0" t="0" r="2540" b="0"/>
+            <wp:docPr id="1062650630" name="Picture 1"/>
+            <wp:cNvGraphicFramePr>
+              <a:graphicFrameLocks xmlns:a="http://schemas.openxmlformats.org/drawingml/2006/main" noChangeAspect="1"/>
+            </wp:cNvGraphicFramePr>
+            <a:graphic xmlns:a="http://schemas.openxmlformats.org/drawingml/2006/main">
+              <a:graphicData uri="http://schemas.openxmlformats.org/drawingml/2006/picture">
+                <pic:pic xmlns:pic="http://schemas.openxmlformats.org/drawingml/2006/picture">
+                  <pic:nvPicPr>
+                    <pic:cNvPr id="1062650630" name=""/>
+                    <pic:cNvPicPr/>
+                  </pic:nvPicPr>
+                  <pic:blipFill>
+                    <a:blip r:embed="rId13"/>
+                    <a:stretch>
+                      <a:fillRect/>
+                    </a:stretch>
+                  </pic:blipFill>
+                  <pic:spPr>
+                    <a:xfrm>
+                      <a:off x="0" y="0"/>
+                      <a:ext cx="5731510" cy="3222625"/>
+                    </a:xfrm>
+                    <a:prstGeom prst="rect">
+                      <a:avLst/>
+                    </a:prstGeom>
+                  </pic:spPr>
+                </pic:pic>
+              </a:graphicData>
+            </a:graphic>
+          </wp:inline>
+        </w:drawing>
+      </w:r>
+    </w:p>
+    <w:p>
+      <w:pPr>
+        <w:pStyle w:val="ListParagraph"/>
+        <w:numPr>
+          <w:ilvl w:val="0"/>
+          <w:numId w:val="1"/>
+        </w:numPr>
+        <w:jc w:val="both"/>
+        <w:rPr>
+          <w:rFonts w:ascii="Tahoma" w:hAnsi="Tahoma" w:cs="Tahoma"/>
+          <w:sz w:val="24"/>
+          <w:szCs w:val="24"/>
+          <w:lang w:val="id-ID"/>
+        </w:rPr>
+      </w:pPr>
+      <w:r>
+        <w:rPr>
+          <w:rFonts w:ascii="Tahoma" w:hAnsi="Tahoma" w:cs="Tahoma"/>
+          <w:sz w:val="24"/>
+          <w:szCs w:val="24"/>
+          <w:lang w:val="id-ID"/>
+        </w:rPr>
+        <w:t>Membuat soal no 14</w:t>
+      </w:r>
+    </w:p>
+    <w:p>
+      <w:pPr>
+        <w:pStyle w:val="ListParagraph"/>
+        <w:jc w:val="both"/>
+        <w:rPr>
+          <w:rFonts w:ascii="Tahoma" w:hAnsi="Tahoma" w:cs="Tahoma"/>
+          <w:sz w:val="24"/>
+          <w:szCs w:val="24"/>
+          <w:lang w:val="id-ID"/>
+        </w:rPr>
+      </w:pPr>
+      <w:r>
+        <w:rPr>
+          <w:rFonts w:ascii="Tahoma" w:hAnsi="Tahoma" w:cs="Tahoma"/>
+          <w:sz w:val="24"/>
+          <w:szCs w:val="24"/>
+          <w:lang w:val="id-ID"/>
+        </w:rPr>
+        <w:drawing>
+          <wp:inline distT="0" distB="0" distL="0" distR="0" wp14:anchorId="3FF9B5F8" wp14:editId="353D4A4B">
+            <wp:extent cx="5731510" cy="3222625"/>
+            <wp:effectExtent l="0" t="0" r="2540" b="0"/>
+            <wp:docPr id="1980678172" name="Picture 1"/>
+            <wp:cNvGraphicFramePr>
+              <a:graphicFrameLocks xmlns:a="http://schemas.openxmlformats.org/drawingml/2006/main" noChangeAspect="1"/>
+            </wp:cNvGraphicFramePr>
+            <a:graphic xmlns:a="http://schemas.openxmlformats.org/drawingml/2006/main">
+              <a:graphicData uri="http://schemas.openxmlformats.org/drawingml/2006/picture">
+                <pic:pic xmlns:pic="http://schemas.openxmlformats.org/drawingml/2006/picture">
+                  <pic:nvPicPr>
+                    <pic:cNvPr id="1980678172" name=""/>
+                    <pic:cNvPicPr/>
+                  </pic:nvPicPr>
+                  <pic:blipFill>
+                    <a:blip r:embed="rId14"/>
+                    <a:stretch>
+                      <a:fillRect/>
+                    </a:stretch>
+                  </pic:blipFill>
+                  <pic:spPr>
+                    <a:xfrm>
+                      <a:off x="0" y="0"/>
+                      <a:ext cx="5731510" cy="3222625"/>
+                    </a:xfrm>
+                    <a:prstGeom prst="rect">
+                      <a:avLst/>
+                    </a:prstGeom>
+                  </pic:spPr>
+                </pic:pic>
+              </a:graphicData>
+            </a:graphic>
+          </wp:inline>
+        </w:drawing>
+      </w:r>
+    </w:p>
     <w:sectPr>
-      <w:headerReference w:type="default" r:id="rId12"/>
+      <w:headerReference w:type="default" r:id="rId15"/>
       <w:pgSz w:w="11906" w:h="16838"/>
       <w:pgMar w:top="1440" w:right="1440" w:bottom="1440" w:left="1440" w:header="708" w:footer="708" w:gutter="0"/>
       <w:cols w:space="708"/>

</xml_diff>